<commit_message>
Rendered website to docs
</commit_message>
<xml_diff>
--- a/_site/about.docx
+++ b/_site/about.docx
@@ -54,52 +54,6 @@
       </w:pPr>
       <w:r>
         <w:t xml:space="preserve">About this site</w:t>
-      </w:r>
-    </w:p>
-    <w:p>
-      <w:pPr>
-        <w:pStyle w:val="SourceCode"/>
-      </w:pPr>
-      <w:r>
-        <w:rPr>
-          <w:rStyle w:val="DecValTok"/>
-        </w:rPr>
-        <w:t xml:space="preserve">1</w:t>
-      </w:r>
-      <w:r>
-        <w:rPr>
-          <w:rStyle w:val="NormalTok"/>
-        </w:rPr>
-        <w:t xml:space="preserve"> </w:t>
-      </w:r>
-      <w:r>
-        <w:rPr>
-          <w:rStyle w:val="SpecialCharTok"/>
-        </w:rPr>
-        <w:t xml:space="preserve">+</w:t>
-      </w:r>
-      <w:r>
-        <w:rPr>
-          <w:rStyle w:val="NormalTok"/>
-        </w:rPr>
-        <w:t xml:space="preserve"> </w:t>
-      </w:r>
-      <w:r>
-        <w:rPr>
-          <w:rStyle w:val="DecValTok"/>
-        </w:rPr>
-        <w:t xml:space="preserve">1</w:t>
-      </w:r>
-    </w:p>
-    <w:p>
-      <w:pPr>
-        <w:pStyle w:val="SourceCode"/>
-      </w:pPr>
-      <w:r>
-        <w:rPr>
-          <w:rStyle w:val="VerbatimChar"/>
-        </w:rPr>
-        <w:t xml:space="preserve">[1] 2</w:t>
       </w:r>
     </w:p>
     <w:sectPr/>
@@ -315,6 +269,25 @@
       <w:jc w:val="center"/>
     </w:pPr>
   </w:style>
+  <w:style w:customStyle="1" w:styleId="AbstractTitle" w:type="paragraph">
+    <w:name w:val="Abstract Title"/>
+    <w:basedOn w:val="Normal"/>
+    <w:next w:val="Abstract"/>
+    <w:qFormat/>
+    <w:pPr>
+      <w:keepNext/>
+      <w:keepLines/>
+      <w:jc w:val="center"/>
+      <w:spacing w:after="0" w:before="300"/>
+    </w:pPr>
+    <w:rPr>
+      <w:sz w:val="20"/>
+      <w:szCs w:val="20"/>
+      <w:b/>
+      <w:color w:val="345A8A"/>
+      &gt;
+    </w:rPr>
+  </w:style>
   <w:style w:customStyle="1" w:styleId="Abstract" w:type="paragraph">
     <w:name w:val="Abstract"/>
     <w:basedOn w:val="Normal"/>
@@ -323,7 +296,7 @@
     <w:pPr>
       <w:keepNext/>
       <w:keepLines/>
-      <w:spacing w:after="300" w:before="300"/>
+      <w:spacing w:after="300" w:before="100"/>
     </w:pPr>
     <w:rPr>
       <w:sz w:val="20"/>
@@ -545,6 +518,18 @@
     <w:uiPriority w:val="9"/>
     <w:unhideWhenUsed/>
     <w:qFormat/>
+  </w:style>
+  <w:style w:styleId="FootnoteBlockText" w:type="paragraph">
+    <w:name w:val="Footnote Block Text"/>
+    <w:basedOn w:val="Footnote Text"/>
+    <w:next w:val="Footnote Text"/>
+    <w:uiPriority w:val="9"/>
+    <w:unhideWhenUsed/>
+    <w:qFormat/>
+    <w:pPr>
+      <w:spacing w:after="100" w:before="100"/>
+      <w:ind w:firstLine="0" w:left="480" w:right="480"/>
+    </w:pPr>
   </w:style>
   <w:style w:default="1" w:styleId="DefaultParagraphFont" w:type="character">
     <w:name w:val="Default Paragraph Font"/>

</xml_diff>